<commit_message>
Added more text in won and loss divs.
</commit_message>
<xml_diff>
--- a/resume2016.docx
+++ b/resume2016.docx
@@ -554,7 +554,23 @@
           <w:sz w:val="20"/>
           <w:szCs w:val="20"/>
         </w:rPr>
-        <w:t>Developed</w:t>
+        <w:t xml:space="preserve">Designed and solely </w:t>
+      </w:r>
+      <w:bookmarkStart w:id="0" w:name="_GoBack"/>
+      <w:bookmarkEnd w:id="0"/>
+      <w:r>
+        <w:rPr>
+          <w:sz w:val="20"/>
+          <w:szCs w:val="20"/>
+        </w:rPr>
+        <w:t>d</w:t>
+      </w:r>
+      <w:r>
+        <w:rPr>
+          <w:sz w:val="20"/>
+          <w:szCs w:val="20"/>
+        </w:rPr>
+        <w:t>eveloped</w:t>
       </w:r>
       <w:r>
         <w:rPr>
@@ -1664,7 +1680,86 @@
           <w:sz w:val="20"/>
           <w:szCs w:val="20"/>
         </w:rPr>
-        <w:t xml:space="preserve">Prepare for tech internships and </w:t>
+        <w:t>Presented a brief talk</w:t>
+      </w:r>
+      <w:r>
+        <w:rPr>
+          <w:sz w:val="20"/>
+          <w:szCs w:val="20"/>
+        </w:rPr>
+        <w:t xml:space="preserve"> on put</w:t>
+      </w:r>
+      <w:r>
+        <w:rPr>
+          <w:sz w:val="20"/>
+          <w:szCs w:val="20"/>
+        </w:rPr>
+        <w:t>ting</w:t>
+      </w:r>
+      <w:r>
+        <w:rPr>
+          <w:sz w:val="20"/>
+          <w:szCs w:val="20"/>
+        </w:rPr>
+        <w:t xml:space="preserve"> together</w:t>
+      </w:r>
+      <w:r>
+        <w:rPr>
+          <w:sz w:val="20"/>
+          <w:szCs w:val="20"/>
+        </w:rPr>
+        <w:t xml:space="preserve"> an IOS app</w:t>
+      </w:r>
+      <w:r>
+        <w:rPr>
+          <w:sz w:val="20"/>
+          <w:szCs w:val="20"/>
+        </w:rPr>
+        <w:t xml:space="preserve"> </w:t>
+      </w:r>
+      <w:r>
+        <w:rPr>
+          <w:sz w:val="20"/>
+          <w:szCs w:val="20"/>
+        </w:rPr>
+        <w:t xml:space="preserve">using Swift and </w:t>
+      </w:r>
+      <w:proofErr w:type="spellStart"/>
+      <w:r>
+        <w:rPr>
+          <w:sz w:val="20"/>
+          <w:szCs w:val="20"/>
+        </w:rPr>
+        <w:t>Xcode</w:t>
+      </w:r>
+      <w:proofErr w:type="spellEnd"/>
+      <w:r>
+        <w:rPr>
+          <w:sz w:val="20"/>
+          <w:szCs w:val="20"/>
+        </w:rPr>
+        <w:t xml:space="preserve"> </w:t>
+      </w:r>
+      <w:r>
+        <w:rPr>
+          <w:sz w:val="20"/>
+          <w:szCs w:val="20"/>
+        </w:rPr>
+        <w:t>with 101 coding course experience</w:t>
+      </w:r>
+      <w:r>
+        <w:rPr>
+          <w:sz w:val="20"/>
+          <w:szCs w:val="20"/>
+        </w:rPr>
+        <w:t>.</w:t>
+      </w:r>
+      <w:r>
+        <w:rPr>
+          <w:sz w:val="20"/>
+          <w:szCs w:val="20"/>
+        </w:rPr>
+        <w:t xml:space="preserve"> Learn and </w:t>
       </w:r>
       <w:r>
         <w:rPr>
@@ -1706,7 +1801,14 @@
           <w:sz w:val="20"/>
           <w:szCs w:val="20"/>
         </w:rPr>
-        <w:t xml:space="preserve">, and </w:t>
+        <w:t>,</w:t>
+      </w:r>
+      <w:r>
+        <w:rPr>
+          <w:sz w:val="20"/>
+          <w:szCs w:val="20"/>
+        </w:rPr>
+        <w:t xml:space="preserve"> </w:t>
       </w:r>
       <w:r>
         <w:rPr>
@@ -1734,93 +1836,21 @@
           <w:sz w:val="20"/>
           <w:szCs w:val="20"/>
         </w:rPr>
+        <w:t xml:space="preserve"> and </w:t>
+      </w:r>
+      <w:r>
+        <w:rPr>
+          <w:sz w:val="20"/>
+          <w:szCs w:val="20"/>
+        </w:rPr>
+        <w:t>tech internships</w:t>
+      </w:r>
+      <w:r>
+        <w:rPr>
+          <w:sz w:val="20"/>
+          <w:szCs w:val="20"/>
+        </w:rPr>
         <w:t xml:space="preserve">. </w:t>
-      </w:r>
-      <w:r>
-        <w:rPr>
-          <w:sz w:val="20"/>
-          <w:szCs w:val="20"/>
-        </w:rPr>
-        <w:t xml:space="preserve">Presented </w:t>
-      </w:r>
-      <w:r>
-        <w:rPr>
-          <w:sz w:val="20"/>
-          <w:szCs w:val="20"/>
-        </w:rPr>
-        <w:t>a brief talk</w:t>
-      </w:r>
-      <w:r>
-        <w:rPr>
-          <w:sz w:val="20"/>
-          <w:szCs w:val="20"/>
-        </w:rPr>
-        <w:t xml:space="preserve"> on put</w:t>
-      </w:r>
-      <w:r>
-        <w:rPr>
-          <w:sz w:val="20"/>
-          <w:szCs w:val="20"/>
-        </w:rPr>
-        <w:t>ting</w:t>
-      </w:r>
-      <w:r>
-        <w:rPr>
-          <w:sz w:val="20"/>
-          <w:szCs w:val="20"/>
-        </w:rPr>
-        <w:t xml:space="preserve"> together</w:t>
-      </w:r>
-      <w:r>
-        <w:rPr>
-          <w:sz w:val="20"/>
-          <w:szCs w:val="20"/>
-        </w:rPr>
-        <w:t xml:space="preserve"> an IOS app</w:t>
-      </w:r>
-      <w:r>
-        <w:rPr>
-          <w:sz w:val="20"/>
-          <w:szCs w:val="20"/>
-        </w:rPr>
-        <w:t xml:space="preserve"> </w:t>
-      </w:r>
-      <w:r>
-        <w:rPr>
-          <w:sz w:val="20"/>
-          <w:szCs w:val="20"/>
-        </w:rPr>
-        <w:t xml:space="preserve">using Swift and </w:t>
-      </w:r>
-      <w:proofErr w:type="spellStart"/>
-      <w:r>
-        <w:rPr>
-          <w:sz w:val="20"/>
-          <w:szCs w:val="20"/>
-        </w:rPr>
-        <w:t>Xcode</w:t>
-      </w:r>
-      <w:proofErr w:type="spellEnd"/>
-      <w:r>
-        <w:rPr>
-          <w:sz w:val="20"/>
-          <w:szCs w:val="20"/>
-        </w:rPr>
-        <w:t xml:space="preserve"> </w:t>
-      </w:r>
-      <w:r>
-        <w:rPr>
-          <w:sz w:val="20"/>
-          <w:szCs w:val="20"/>
-        </w:rPr>
-        <w:t>with 101 coding course experience</w:t>
-      </w:r>
-      <w:r>
-        <w:rPr>
-          <w:sz w:val="20"/>
-          <w:szCs w:val="20"/>
-        </w:rPr>
-        <w:t>.</w:t>
       </w:r>
     </w:p>
     <w:p>
@@ -2005,8 +2035,6 @@
         </w:rPr>
         <w:tab/>
       </w:r>
-      <w:bookmarkStart w:id="0" w:name="_GoBack"/>
-      <w:bookmarkEnd w:id="0"/>
       <w:r>
         <w:rPr>
           <w:sz w:val="20"/>

</xml_diff>